<commit_message>
Tweak to Title style
</commit_message>
<xml_diff>
--- a/common/word-styles-reference.docx
+++ b/common/word-styles-reference.docx
@@ -6,10 +6,12 @@
       <w:pPr>
         <w:pStyle w:val="Title"/>
       </w:pPr>
+      <w:bookmarkStart w:id="0" w:name="_GoBack"/>
+      <w:bookmarkEnd w:id="0"/>
       <w:r>
         <w:rPr>
           <w:noProof/>
-          <w:lang w:val="da-DK" w:eastAsia="da-DK"/>
+          <w:lang w:val="en-US"/>
         </w:rPr>
         <w:drawing>
           <wp:anchor distT="0" distB="0" distL="114300" distR="114300" simplePos="0" relativeHeight="251658240" behindDoc="1" locked="0" layoutInCell="1" allowOverlap="1">
@@ -108,18 +110,15 @@
         <w:pStyle w:val="BodyText"/>
       </w:pPr>
       <w:r>
-        <w:t>This is the final update for the 2018 spawning season. The first forecast for the 2019 spawning season is plan</w:t>
-      </w:r>
-      <w:r>
-        <w:t>ned on or before 1 October 2018.</w:t>
+        <w:t>This is the final update for the 2018 spawning season. The first forecast for the 2019 spawning season is planned on or before 1 October 2018.</w:t>
       </w:r>
     </w:p>
     <w:p>
       <w:pPr>
         <w:pStyle w:val="Heading2"/>
       </w:pPr>
-      <w:bookmarkStart w:id="0" w:name="forecast"/>
-      <w:bookmarkEnd w:id="0"/>
+      <w:bookmarkStart w:id="1" w:name="forecast"/>
+      <w:bookmarkEnd w:id="1"/>
       <w:r>
         <w:t>Forecast</w:t>
       </w:r>
@@ -129,17 +128,14 @@
         <w:pStyle w:val="FirstParagraph"/>
       </w:pPr>
       <w:r>
-        <w:t>The spawning distribution for March 2018 is expected to be highly compressed against the continental shelf edge, reflecting the current unusual oceanographic conditions, with minimal spawning on or to the west of</w:t>
-      </w:r>
-      <w:r>
-        <w:t xml:space="preserve"> Rockall Plateau (Figure 1). In historical terms, the core spawning area and the westward extent of spawning are forecast to be amongst the lowest since 1950 (Figure 2).</w:t>
+        <w:t>The spawning distribution for March 2018 is expected to be highly compressed against the continental shelf edge, reflecting the current unusual oceanographic conditions, with minimal spawning on or to the west of Rockall Plateau (Figure 1). In historical terms, the core spawning area and the westward extent of spawning are forecast to be amongst the lowest since 1950 (Figure 2).</w:t>
       </w:r>
     </w:p>
     <w:p>
       <w:r>
         <w:rPr>
           <w:noProof/>
-          <w:lang w:val="da-DK" w:eastAsia="da-DK"/>
+          <w:lang w:val="en-US"/>
         </w:rPr>
         <w:drawing>
           <wp:inline distT="0" distB="0" distL="0" distR="0">
@@ -195,23 +191,14 @@
         <w:t>Figure 1. Forecast spawning distribution for blue whiting in March 2018.</w:t>
       </w:r>
       <w:r>
-        <w:t xml:space="preserve"> </w:t>
-      </w:r>
-      <w:r>
-        <w:t>Distributio</w:t>
-      </w:r>
-      <w:r>
-        <w:t>n is represented here as the probability of observing blue whiting larvae in a single haul performed by the Continuous Plankton Recorder and is plotted as a) the value and b) the anomaly relative to the climatological probability (1960-2010). Probabilities</w:t>
-      </w:r>
-      <w:r>
-        <w:t xml:space="preserve"> &gt; 0.4 can be considered as the core spawning habitat. The 1000m and 2000m isobaths are added for reference.</w:t>
+        <w:t xml:space="preserve"> Distribution is represented here as the probability of observing blue whiting larvae in a single haul performed by the Continuous Plankton Recorder and is plotted as a) the value and b) the anomaly relative to the climatological probability (1960-2010). Probabilities &gt; 0.4 can be considered as the core spawning habitat. The 1000m and 2000m isobaths are added for reference.</w:t>
       </w:r>
     </w:p>
     <w:p>
       <w:r>
         <w:rPr>
           <w:noProof/>
-          <w:lang w:val="da-DK" w:eastAsia="da-DK"/>
+          <w:lang w:val="en-US"/>
         </w:rPr>
         <w:lastRenderedPageBreak/>
         <w:drawing>
@@ -268,21 +255,15 @@
         <w:t>Figure 2. Time series of core spawning area characteristics.</w:t>
       </w:r>
       <w:r>
-        <w:t xml:space="preserve"> </w:t>
-      </w:r>
-      <w:r>
-        <w:t>a) Area (km²) of core spawning area of blue whiting in the month of peak spawning (M</w:t>
-      </w:r>
-      <w:r>
-        <w:t>arch). b) Westward extent (degrees of Longitude W) of core spawning area. Historical (blue triangles) and forecast (orange dot) values are shown.</w:t>
+        <w:t xml:space="preserve"> a) Area (km²) of core spawning area of blue whiting in the month of peak spawning (March). b) Westward extent (degrees of Longitude W) of core spawning area. Historical (blue triangles) and forecast (orange dot) values are shown.</w:t>
       </w:r>
     </w:p>
     <w:p>
       <w:pPr>
         <w:pStyle w:val="Heading2"/>
       </w:pPr>
-      <w:bookmarkStart w:id="1" w:name="background"/>
-      <w:bookmarkEnd w:id="1"/>
+      <w:bookmarkStart w:id="2" w:name="background"/>
+      <w:bookmarkEnd w:id="2"/>
       <w:r>
         <w:t>Background</w:t>
       </w:r>
@@ -292,10 +273,7 @@
         <w:pStyle w:val="FirstParagraph"/>
       </w:pPr>
       <w:r>
-        <w:t>The spawning distribution of blue whiting has varied in the past and has expanded, contracted and s</w:t>
-      </w:r>
-      <w:r>
-        <w:t>hifted locations (Figures 2, 3). The dominant feature of these changes is a westward expansion away from the shelf-break region west of the north-west European continental shelf onto the Rockall plateau and Hatton bank region (Figure 3).</w:t>
+        <w:t>The spawning distribution of blue whiting has varied in the past and has expanded, contracted and shifted locations (Figures 2, 3). The dominant feature of these changes is a westward expansion away from the shelf-break region west of the north-west European continental shelf onto the Rockall plateau and Hatton bank region (Figure 3).</w:t>
       </w:r>
     </w:p>
     <w:p>
@@ -305,7 +283,7 @@
       <w:r>
         <w:rPr>
           <w:noProof/>
-          <w:lang w:val="da-DK" w:eastAsia="da-DK"/>
+          <w:lang w:val="en-US"/>
         </w:rPr>
         <w:drawing>
           <wp:inline distT="0" distB="0" distL="0" distR="0">
@@ -358,22 +336,10 @@
         <w:rPr>
           <w:b/>
         </w:rPr>
-        <w:t>Figure 3. Spatia</w:t>
-      </w:r>
-      <w:r>
-        <w:rPr>
-          <w:b/>
-        </w:rPr>
-        <w:t>l distributions of blue whiting from the International Blue Whiting Spawning Stock Survey</w:t>
-      </w:r>
-      <w:r>
-        <w:t xml:space="preserve"> </w:t>
-      </w:r>
-      <w:r>
-        <w:t>Two years characterized by different oceanographic conditions (2007 and 2013) are shown. Note the large difference in range occupied towards the west in 2007 compared</w:t>
-      </w:r>
-      <w:r>
-        <w:t xml:space="preserve"> to 2013.</w:t>
+        <w:t>Figure 3. Spatial distributions of blue whiting from the International Blue Whiting Spawning Stock Survey</w:t>
+      </w:r>
+      <w:r>
+        <w:t xml:space="preserve"> Two years characterized by different oceanographic conditions (2007 and 2013) are shown. Note the large difference in range occupied towards the west in 2007 compared to 2013.</w:t>
       </w:r>
     </w:p>
     <w:p>
@@ -381,17 +347,11 @@
         <w:pStyle w:val="BodyText"/>
       </w:pPr>
       <w:r>
-        <w:t>The spawning distribution of blue whiting has been linked to oceanographic conditions in this region (Hatun et al 2009), and in particular to the salinity in the region. Spawning typically occurs within a narrow salinity window (Figure 4) (Miesne</w:t>
-      </w:r>
-      <w:r>
-        <w:t xml:space="preserve">r and Payne 2018). Salinity in this region is strongly driven in turn by </w:t>
+        <w:t xml:space="preserve">The spawning distribution of blue whiting has been linked to oceanographic conditions in this region (Hatun et al 2009), and in particular to the salinity in the region. Spawning typically occurs within a narrow salinity window (Figure 4) (Miesner and Payne 2018). Salinity in this region is strongly driven in turn by </w:t>
       </w:r>
       <w:r>
         <w:lastRenderedPageBreak/>
-        <w:t xml:space="preserve">the dynamics of the North Atlantic sub-polar Gyre (Hatun et al. 2005). The slow dynamics of oceanographic properties can be used to provide reliable estimates of future distributions </w:t>
-      </w:r>
-      <w:r>
-        <w:t>of water masses and thereby spawning habitat for blue whiting.</w:t>
+        <w:t>the dynamics of the North Atlantic sub-polar Gyre (Hatun et al. 2005). The slow dynamics of oceanographic properties can be used to provide reliable estimates of future distributions of water masses and thereby spawning habitat for blue whiting.</w:t>
       </w:r>
     </w:p>
     <w:p>
@@ -401,7 +361,7 @@
       <w:r>
         <w:rPr>
           <w:noProof/>
-          <w:lang w:val="da-DK" w:eastAsia="da-DK"/>
+          <w:lang w:val="en-US"/>
         </w:rPr>
         <w:drawing>
           <wp:inline distT="0" distB="0" distL="0" distR="0">
@@ -457,24 +417,15 @@
         <w:t>Figure 4. Relationship between spawning and salinity from independent data sources</w:t>
       </w:r>
       <w:r>
-        <w:t xml:space="preserve"> </w:t>
-      </w:r>
-      <w:r>
-        <w:t>Presence frequency of spawning blue whiting (number of pixels with presences) a) observed in scientific surv</w:t>
-      </w:r>
-      <w:r>
-        <w:t>eys and b) caught in fisheries is compared to the salinity (250-600 m) at which these observations were made (bars). The blue line indicates the modelled smooth function of blue whiting larval-presence obtained from the Species Distribution Model (SDM) bas</w:t>
-      </w:r>
-      <w:r>
-        <w:t>ed on larval blue whiting catches by the CPR survey, with dashed lines indicating the standard error. Panel a) shows observations from late March/ early April, and Panel b) data shows data from March.</w:t>
+        <w:t xml:space="preserve"> Presence frequency of spawning blue whiting (number of pixels with presences) a) observed in scientific surveys and b) caught in fisheries is compared to the salinity (250-600 m) at which these observations were made (bars). The blue line indicates the modelled smooth function of blue whiting larval-presence obtained from the Species Distribution Model (SDM) based on larval blue whiting catches by the CPR survey, with dashed lines indicating the standard error. Panel a) shows observations from late March/ early April, and Panel b) data shows data from March.</w:t>
       </w:r>
     </w:p>
     <w:p>
       <w:pPr>
         <w:pStyle w:val="Heading2"/>
       </w:pPr>
-      <w:bookmarkStart w:id="2" w:name="basis-for-forecast"/>
-      <w:bookmarkEnd w:id="2"/>
+      <w:bookmarkStart w:id="3" w:name="basis-for-forecast"/>
+      <w:bookmarkEnd w:id="3"/>
       <w:r>
         <w:t>Basis for Forecast</w:t>
       </w:r>
@@ -562,10 +513,7 @@
               <w:pStyle w:val="Compact"/>
             </w:pPr>
             <w:r>
-              <w:t>Envi</w:t>
-            </w:r>
-            <w:r>
-              <w:t>ronmental data set(s)</w:t>
+              <w:t>Environmental data set(s)</w:t>
             </w:r>
           </w:p>
         </w:tc>
@@ -584,10 +532,7 @@
               <w:br/>
             </w:r>
             <w:r>
-              <w:t xml:space="preserve">2. PSY4 v3.1: a model-based reanalysis with assimilation of profile and satellite data, on a 1/12 x </w:t>
-            </w:r>
-            <w:r>
-              <w:t>1/12 degree grid, used here as a monthly product, from 2007-present. Copernicus CMEMS product id: GLOBAL_ANALYSIS_FORECAST_PHY_001_024_MONTHLY</w:t>
+              <w:t>2. PSY4 v3.1: a model-based reanalysis with assimilation of profile and satellite data, on a 1/12 x 1/12 degree grid, used here as a monthly product, from 2007-present. Copernicus CMEMS product id: GLOBAL_ANALYSIS_FORECAST_PHY_001_024_MONTHLY</w:t>
             </w:r>
           </w:p>
         </w:tc>
@@ -630,10 +575,7 @@
               <w:pStyle w:val="Compact"/>
             </w:pPr>
             <w:r>
-              <w:t xml:space="preserve">Environmental forecast </w:t>
-            </w:r>
-            <w:r>
-              <w:t>method</w:t>
+              <w:t>Environmental forecast method</w:t>
             </w:r>
           </w:p>
         </w:tc>
@@ -685,20 +627,11 @@
         <w:pStyle w:val="BodyText"/>
       </w:pPr>
       <w:r>
-        <w:t xml:space="preserve">This forecast is based on a species distribution model developed by Miesner and Payne (2018). The model uses observations </w:t>
-      </w:r>
-      <w:r>
-        <w:t>of blue whiting larvae captured in the Continuous Plankton Recorder (CPR) as a response variable and links their presence to environmental covariates as explanatory variables, including salinity at spawning depth (300-600m), latitude, day of year, solar el</w:t>
-      </w:r>
-      <w:r>
-        <w:t xml:space="preserve">evation angle and bathymetry. Salinity </w:t>
+        <w:t xml:space="preserve">This forecast is based on a species distribution model developed by Miesner and Payne (2018). The model uses observations of blue whiting larvae captured in the Continuous Plankton Recorder (CPR) as a response variable and links their presence to environmental covariates as explanatory variables, including salinity at spawning depth (300-600m), latitude, day of year, solar elevation angle and bathymetry. Salinity </w:t>
       </w:r>
       <w:r>
         <w:lastRenderedPageBreak/>
-        <w:t>at spawning depth was shown to be the most important environmental factor that varied inter-annually, and drives the westward expansion of spawning habitat. The model has been verified by cross-validation with the CPR</w:t>
-      </w:r>
-      <w:r>
-        <w:t xml:space="preserve"> observations. Furthermore, the sensitivity of the larval response to salinity obtained from CPR data shows good agreement with independent distribution data sets obtained from both commercial fishers and scientific surveys (Figure 4).</w:t>
+        <w:t>at spawning depth was shown to be the most important environmental factor that varied inter-annually, and drives the westward expansion of spawning habitat. The model has been verified by cross-validation with the CPR observations. Furthermore, the sensitivity of the larval response to salinity obtained from CPR data shows good agreement with independent distribution data sets obtained from both commercial fishers and scientific surveys (Figure 4).</w:t>
       </w:r>
     </w:p>
     <w:p>
@@ -706,18 +639,15 @@
         <w:pStyle w:val="BodyText"/>
       </w:pPr>
       <w:r>
-        <w:t>Forecasts of the phy</w:t>
-      </w:r>
-      <w:r>
-        <w:t>sical environment (and specifically salinity at spawning depth) are derived by assuming that the most recently observed state of the environment will persist until at least the next spawning period and possibly beyond.</w:t>
+        <w:t>Forecasts of the physical environment (and specifically salinity at spawning depth) are derived by assuming that the most recently observed state of the environment will persist until at least the next spawning period and possibly beyond.</w:t>
       </w:r>
     </w:p>
     <w:p>
       <w:pPr>
         <w:pStyle w:val="Heading2"/>
       </w:pPr>
-      <w:bookmarkStart w:id="3" w:name="quality-considerations"/>
-      <w:bookmarkEnd w:id="3"/>
+      <w:bookmarkStart w:id="4" w:name="quality-considerations"/>
+      <w:bookmarkEnd w:id="4"/>
       <w:r>
         <w:t>Quality Considerations</w:t>
       </w:r>
@@ -727,13 +657,7 @@
         <w:pStyle w:val="FirstParagraph"/>
       </w:pPr>
       <w:r>
-        <w:t>This forecast is a prediction of the potential spawning habitat of the species, and should not be interpreted as a direct forecast of distribution. While there is a relationship between the two, it is important to remember that the actual distribution of s</w:t>
-      </w:r>
-      <w:r>
-        <w:t>pawning may not utilise all of the potential spawning habitat (e.g. due to migration dynamics, density-dependent processes or other biotic factors). On the other hand, it is unlikely that spawning can occur in the absence of suitable habitat. The ability o</w:t>
-      </w:r>
-      <w:r>
-        <w:t>f this forecast to represent distribution is therefore asymmetrical.</w:t>
+        <w:t>This forecast is a prediction of the potential spawning habitat of the species, and should not be interpreted as a direct forecast of distribution. While there is a relationship between the two, it is important to remember that the actual distribution of spawning may not utilise all of the potential spawning habitat (e.g. due to migration dynamics, density-dependent processes or other biotic factors). On the other hand, it is unlikely that spawning can occur in the absence of suitable habitat. The ability of this forecast to represent distribution is therefore asymmetrical.</w:t>
       </w:r>
     </w:p>
     <w:p>
@@ -741,21 +665,15 @@
         <w:pStyle w:val="BodyText"/>
       </w:pPr>
       <w:r>
-        <w:t>Forecasts of the physical environment in this region are based on persistence i.e. the assumption that, for example, next year will be the same as this year. While the dynamics in this re</w:t>
-      </w:r>
-      <w:r>
-        <w:t>gion are typically slow, they have occasionally moved rapidly, which could cause discrepancies between forecasted and observed spawning habitat. However, such events are considered relatively rare and analysis of the forecast skill has shown that this is a</w:t>
-      </w:r>
-      <w:r>
-        <w:t xml:space="preserve"> valid assumption.</w:t>
+        <w:t>Forecasts of the physical environment in this region are based on persistence i.e. the assumption that, for example, next year will be the same as this year. While the dynamics in this region are typically slow, they have occasionally moved rapidly, which could cause discrepancies between forecasted and observed spawning habitat. However, such events are considered relatively rare and analysis of the forecast skill has shown that this is a valid assumption.</w:t>
       </w:r>
     </w:p>
     <w:p>
       <w:pPr>
         <w:pStyle w:val="Heading2"/>
       </w:pPr>
-      <w:bookmarkStart w:id="4" w:name="forecast-skill-assessment"/>
-      <w:bookmarkEnd w:id="4"/>
+      <w:bookmarkStart w:id="5" w:name="forecast-skill-assessment"/>
+      <w:bookmarkEnd w:id="5"/>
       <w:r>
         <w:t>Forecast Skill Assessment</w:t>
       </w:r>
@@ -765,10 +683,7 @@
         <w:pStyle w:val="FirstParagraph"/>
       </w:pPr>
       <w:r>
-        <w:t>Forecast skill was assessed using historical data independent of those used in model development, for different time lags. The skill based on persistence is significant for forecast lead-times up to 2-3 years (F</w:t>
-      </w:r>
-      <w:r>
-        <w:t>igure 5).</w:t>
+        <w:t>Forecast skill was assessed using historical data independent of those used in model development, for different time lags. The skill based on persistence is significant for forecast lead-times up to 2-3 years (Figure 5).</w:t>
       </w:r>
     </w:p>
     <w:p>
@@ -778,7 +693,7 @@
       <w:r>
         <w:rPr>
           <w:noProof/>
-          <w:lang w:val="da-DK" w:eastAsia="da-DK"/>
+          <w:lang w:val="en-US"/>
         </w:rPr>
         <w:drawing>
           <wp:inline distT="0" distB="0" distL="0" distR="0">
@@ -834,21 +749,15 @@
         <w:t>Figure 5. Forecast skill assessment</w:t>
       </w:r>
       <w:r>
-        <w:t xml:space="preserve"> </w:t>
-      </w:r>
-      <w:r>
-        <w:t>Forecast skill is shown for a) the area (km²) and b) westward extent of potential spawning area for blue whiting in the waters west of the northwest European continental shelf. The plots show correlation based on persistence of ocean dynamics for various l</w:t>
-      </w:r>
-      <w:r>
-        <w:t>ead times into the future. The dashed line indicates the minimum significant correlation (P &gt; 0.05).</w:t>
+        <w:t xml:space="preserve"> Forecast skill is shown for a) the area (km²) and b) westward extent of potential spawning area for blue whiting in the waters west of the northwest European continental shelf. The plots show correlation based on persistence of ocean dynamics for various lead times into the future. The dashed line indicates the minimum significant correlation (P &gt; 0.05).</w:t>
       </w:r>
     </w:p>
     <w:p>
       <w:pPr>
         <w:pStyle w:val="Heading2"/>
       </w:pPr>
-      <w:bookmarkStart w:id="5" w:name="for-more-information"/>
-      <w:bookmarkEnd w:id="5"/>
+      <w:bookmarkStart w:id="6" w:name="for-more-information"/>
+      <w:bookmarkEnd w:id="6"/>
       <w:r>
         <w:lastRenderedPageBreak/>
         <w:t>For More Information</w:t>
@@ -901,18 +810,15 @@
         </w:r>
       </w:hyperlink>
       <w:r>
-        <w:t xml:space="preserve"> </w:t>
-      </w:r>
-      <w:r>
-        <w:t>in the directory "01_Blue_whiting_spawing_distribution".</w:t>
+        <w:t xml:space="preserve"> in the directory "01_Blue_whiting_spawing_distribution".</w:t>
       </w:r>
     </w:p>
     <w:p>
       <w:pPr>
         <w:pStyle w:val="Heading2"/>
       </w:pPr>
-      <w:bookmarkStart w:id="6" w:name="acknowledgements"/>
-      <w:bookmarkEnd w:id="6"/>
+      <w:bookmarkStart w:id="7" w:name="acknowledgements"/>
+      <w:bookmarkEnd w:id="7"/>
       <w:r>
         <w:t>Acknowledgements</w:t>
       </w:r>
@@ -922,18 +828,15 @@
         <w:pStyle w:val="FirstParagraph"/>
       </w:pPr>
       <w:r>
-        <w:t>The research leading to these results has received funding from the European Union 7th Framework Programme (FP7 2007–2013) under grant agreement number 308299 (NACLIM) and the Horizo</w:t>
-      </w:r>
-      <w:r>
-        <w:t>n 2020 research and innovation programme under grant agreement number 727852 (Blue-Action). We thank Åge Høines and the members of the WGIPS group responsible for planning the IBWSS survey for input and providing the proposed survey track.</w:t>
+        <w:t>The research leading to these results has received funding from the European Union 7th Framework Programme (FP7 2007–2013) under grant agreement number 308299 (NACLIM) and the Horizon 2020 research and innovation programme under grant agreement number 727852 (Blue-Action). We thank Åge Høines and the members of the WGIPS group responsible for planning the IBWSS survey for input and providing the proposed survey track.</w:t>
       </w:r>
     </w:p>
     <w:p>
       <w:pPr>
         <w:pStyle w:val="Heading2"/>
       </w:pPr>
-      <w:bookmarkStart w:id="7" w:name="references"/>
-      <w:bookmarkEnd w:id="7"/>
+      <w:bookmarkStart w:id="8" w:name="references"/>
+      <w:bookmarkEnd w:id="8"/>
       <w:r>
         <w:t>References</w:t>
       </w:r>
@@ -943,10 +846,7 @@
         <w:pStyle w:val="FirstParagraph"/>
       </w:pPr>
       <w:r>
-        <w:t>Good,</w:t>
-      </w:r>
-      <w:r>
-        <w:t xml:space="preserve"> S. A., M. J. Martin and N. A. Rayner. (2013). EN4: quality controlled ocean temperature and salinity profiles and monthly objective analyses with uncertainty estimates, Journal of Geophysical Research: Oceans, 118, 6704-6716, </w:t>
+        <w:t xml:space="preserve">Good, S. A., M. J. Martin and N. A. Rayner. (2013). EN4: quality controlled ocean temperature and salinity profiles and monthly objective analyses with uncertainty estimates, Journal of Geophysical Research: Oceans, 118, 6704-6716, </w:t>
       </w:r>
       <w:hyperlink r:id="rId16">
         <w:r>
@@ -984,10 +884,7 @@
         <w:pStyle w:val="BodyText"/>
       </w:pPr>
       <w:r>
-        <w:t>Hátún H, Payne MR, Jacobsen JA (2009) The North Atlantic subpolar gyre regulates the spawning distribution of blue whiting (Micromesistius poutassou). Canadian Journal of Fisheries and Aquatic Sci</w:t>
-      </w:r>
-      <w:r>
-        <w:t>ences 66: 759–770</w:t>
+        <w:t>Hátún H, Payne MR, Jacobsen JA (2009) The North Atlantic subpolar gyre regulates the spawning distribution of blue whiting (Micromesistius poutassou). Canadian Journal of Fisheries and Aquatic Sciences 66: 759–770</w:t>
       </w:r>
     </w:p>
     <w:p>
@@ -1011,8 +908,8 @@
       <w:pPr>
         <w:pStyle w:val="Heading2"/>
       </w:pPr>
-      <w:bookmarkStart w:id="8" w:name="change-log"/>
-      <w:bookmarkEnd w:id="8"/>
+      <w:bookmarkStart w:id="9" w:name="change-log"/>
+      <w:bookmarkEnd w:id="9"/>
       <w:r>
         <w:t>Change Log</w:t>
       </w:r>
@@ -1032,10 +929,7 @@
         <w:t xml:space="preserve">20180301.v03.0 Updated EN4 data set to 4.2.1. </w:t>
       </w:r>
       <w:r>
-        <w:t xml:space="preserve">Added </w:t>
-      </w:r>
-      <w:r>
-        <w:t>forecast expressed as an anomaly. Added "forecast basis" summary table. Added supplementary information comparing with survey track and current oceanographic state. Add PSY4 reanalysis product into mix.</w:t>
+        <w:t>Added forecast expressed as an anomaly. Added "forecast basis" summary table. Added supplementary information comparing with survey track and current oceanographic state. Add PSY4 reanalysis product into mix.</w:t>
       </w:r>
     </w:p>
     <w:p>
@@ -1047,10 +941,7 @@
         </w:numPr>
       </w:pPr>
       <w:r>
-        <w:t>20180117.v02.1 Minor update to include salinity conto</w:t>
-      </w:r>
-      <w:r>
-        <w:t>urs in Figure 2.</w:t>
+        <w:t>20180117.v02.1 Minor update to include salinity contours in Figure 2.</w:t>
       </w:r>
     </w:p>
     <w:p>
@@ -1081,21 +972,18 @@
       <w:pPr>
         <w:pStyle w:val="Heading2"/>
       </w:pPr>
-      <w:bookmarkStart w:id="9" w:name="supplementary-information"/>
-      <w:bookmarkEnd w:id="9"/>
-      <w:r>
-        <w:t>S</w:t>
-      </w:r>
-      <w:r>
-        <w:t>upplementary Information</w:t>
+      <w:bookmarkStart w:id="10" w:name="supplementary-information"/>
+      <w:bookmarkEnd w:id="10"/>
+      <w:r>
+        <w:t>Supplementary Information</w:t>
       </w:r>
     </w:p>
     <w:p>
       <w:pPr>
         <w:pStyle w:val="Heading3"/>
       </w:pPr>
-      <w:bookmarkStart w:id="10" w:name="s1.-oceanographic-conditions"/>
-      <w:bookmarkEnd w:id="10"/>
+      <w:bookmarkStart w:id="11" w:name="s1.-oceanographic-conditions"/>
+      <w:bookmarkEnd w:id="11"/>
       <w:r>
         <w:t>S1. Oceanographic Conditions</w:t>
       </w:r>
@@ -1105,24 +993,18 @@
         <w:pStyle w:val="FirstParagraph"/>
       </w:pPr>
       <w:r>
-        <w:t xml:space="preserve">To provide a more detailed insight into the current oceanographic conditions </w:t>
-      </w:r>
-      <w:r>
-        <w:t xml:space="preserve">driving the distribution, the current state of salinity at the spawning depth is shown below. In particular, the well-reported salinity </w:t>
+        <w:t xml:space="preserve">To provide a more detailed insight into the current oceanographic conditions driving the distribution, the current state of salinity at the spawning depth is shown below. In particular, the well-reported salinity </w:t>
       </w:r>
       <w:r>
         <w:lastRenderedPageBreak/>
-        <w:t>anomalies in the North Atlantic sub-polar gyre (upper-left side of panel b) are having a clear effect on the spawning re</w:t>
-      </w:r>
-      <w:r>
-        <w:t>gion of blue whiting and compressing the spawning habitat.</w:t>
+        <w:t>anomalies in the North Atlantic sub-polar gyre (upper-left side of panel b) are having a clear effect on the spawning region of blue whiting and compressing the spawning habitat.</w:t>
       </w:r>
     </w:p>
     <w:p>
       <w:r>
         <w:rPr>
           <w:noProof/>
-          <w:lang w:val="da-DK" w:eastAsia="da-DK"/>
+          <w:lang w:val="en-US"/>
         </w:rPr>
         <w:drawing>
           <wp:inline distT="0" distB="0" distL="0" distR="0">
@@ -1178,23 +1060,14 @@
         <w:t>Figure S1.1 Observed salinity distribution and associated anomaly in the spawning region.</w:t>
       </w:r>
       <w:r>
-        <w:t xml:space="preserve"> </w:t>
-      </w:r>
-      <w:r>
-        <w:t>Salinity is based on the EN4 observational dataset for January 2018 at spawning depth (250-600m) and is p</w:t>
-      </w:r>
-      <w:r>
-        <w:t>lotted as a) the absolute value and b) the deviation from the annual climatology (1960-2010). The isohalines defining the suitable salinity window (35.3 - 35.5) at spawning depth for Blue Whiting are marked with a blue contour line in panel a). The 500m an</w:t>
-      </w:r>
-      <w:r>
-        <w:t>d 2000m isobaths are added for reference.</w:t>
+        <w:t xml:space="preserve"> Salinity is based on the EN4 observational dataset for January 2018 at spawning depth (250-600m) and is plotted as a) the absolute value and b) the deviation from the annual climatology (1960-2010). The isohalines defining the suitable salinity window (35.3 - 35.5) at spawning depth for Blue Whiting are marked with a blue contour line in panel a). The 500m and 2000m isobaths are added for reference.</w:t>
       </w:r>
     </w:p>
     <w:p>
       <w:r>
         <w:rPr>
           <w:noProof/>
-          <w:lang w:val="da-DK" w:eastAsia="da-DK"/>
+          <w:lang w:val="en-US"/>
         </w:rPr>
         <w:drawing>
           <wp:inline distT="0" distB="0" distL="0" distR="0">
@@ -1250,18 +1123,15 @@
         <w:t>Figure S1.2. Time series of salinity in the spawning area.</w:t>
       </w:r>
       <w:r>
-        <w:t xml:space="preserve"> </w:t>
-      </w:r>
-      <w:r>
-        <w:t>Monthly salinity at spawning depth (250-600m) from the EN4 and PSY4 datasets are plotted as a function of time - note the change in timescale at 2000, to give greater resolution of the most recent years.</w:t>
+        <w:t xml:space="preserve"> Monthly salinity at spawning depth (250-600m) from the EN4 and PSY4 datasets are plotted as a function of time - note the change in timescale at 2000, to give greater resolution of the most recent years.</w:t>
       </w:r>
     </w:p>
     <w:p>
       <w:pPr>
         <w:pStyle w:val="Heading3"/>
       </w:pPr>
-      <w:bookmarkStart w:id="11" w:name="s2.-comparison-with-proposed-survey-trac"/>
-      <w:bookmarkEnd w:id="11"/>
+      <w:bookmarkStart w:id="12" w:name="s2.-comparison-with-proposed-survey-trac"/>
+      <w:bookmarkEnd w:id="12"/>
       <w:r>
         <w:t>S2. Comparison with proposed survey track</w:t>
       </w:r>
@@ -1271,18 +1141,14 @@
         <w:pStyle w:val="FirstParagraph"/>
       </w:pPr>
       <w:r>
-        <w:t>To allow a</w:t>
-      </w:r>
-      <w:r>
-        <w:t xml:space="preserve"> more direct comparison between the proposed survey track and the modelled distribution of blue whiting, we have overlaid the survey track on top of Figure 1 below.</w:t>
-      </w:r>
-    </w:p>
-    <w:p>
-      <w:bookmarkStart w:id="12" w:name="_GoBack"/>
+        <w:t>To allow a more direct comparison between the proposed survey track and the modelled distribution of blue whiting, we have overlaid the survey track on top of Figure 1 below.</w:t>
+      </w:r>
+    </w:p>
+    <w:p>
       <w:r>
         <w:rPr>
           <w:noProof/>
-          <w:lang w:val="da-DK" w:eastAsia="da-DK"/>
+          <w:lang w:val="en-US"/>
         </w:rPr>
         <w:lastRenderedPageBreak/>
         <w:drawing>
@@ -1327,7 +1193,6 @@
           </wp:inline>
         </w:drawing>
       </w:r>
-      <w:bookmarkEnd w:id="12"/>
     </w:p>
     <w:p>
       <w:pPr>
@@ -1340,22 +1205,13 @@
         <w:t>Figure S2.1. Comparison of survey track and forecast distribution</w:t>
       </w:r>
       <w:r>
-        <w:t xml:space="preserve"> </w:t>
-      </w:r>
-      <w:r>
-        <w:t>Forecast spawning distr</w:t>
-      </w:r>
-      <w:r>
-        <w:t>ibution (see Figure 1 above) represented here as the probability of observing blue whiting larvae in a single haul performed by the Continuous Plankton Recorder is plotted as the grey background distribution. The proposed survey tracks, broken down by coun</w:t>
-      </w:r>
-      <w:r>
-        <w:t>try, are overlayed as coloured lines. The 1000m and 2000m isobaths are added for reference.</w:t>
+        <w:t xml:space="preserve"> Forecast spawning distribution (see Figure 1 above) represented here as the probability of observing blue whiting larvae in a single haul performed by the Continuous Plankton Recorder is plotted as the grey background distribution. The proposed survey tracks, broken down by country, are overlayed as coloured lines. The 1000m and 2000m isobaths are added for reference.</w:t>
       </w:r>
     </w:p>
     <w:p>
       <w:r>
         <w:pict>
-          <v:rect id="_x0000_i1026" style="width:0;height:1.5pt" o:hralign="center" o:hrstd="t" o:hr="t"/>
+          <v:rect id="_x0000_i1025" style="width:0;height:1.5pt" o:hralign="center" o:hrstd="t" o:hr="t"/>
         </w:pict>
       </w:r>
     </w:p>
@@ -1382,13 +1238,7 @@
         <w:rPr>
           <w:i/>
         </w:rPr>
-        <w:t xml:space="preserve"> Basically, this means that you are free to "share" and "remix" for non-commerical purposes as you see fit, so long as you "attribute" me for my con</w:t>
-      </w:r>
-      <w:r>
-        <w:rPr>
-          <w:i/>
-        </w:rPr>
-        <w:t>tribution. Derivatives can be distributed under the same or similar license.</w:t>
+        <w:t xml:space="preserve"> Basically, this means that you are free to "share" and "remix" for non-commerical purposes as you see fit, so long as you "attribute" me for my contribution. Derivatives can be distributed under the same or similar license.</w:t>
       </w:r>
     </w:p>
     <w:p>
@@ -1405,7 +1255,7 @@
     <w:p>
       <w:r>
         <w:pict>
-          <v:rect id="_x0000_i1027" style="width:0;height:1.5pt" o:hralign="center" o:hrstd="t" o:hr="t"/>
+          <v:rect id="_x0000_i1026" style="width:0;height:1.5pt" o:hralign="center" o:hrstd="t" o:hr="t"/>
         </w:pict>
       </w:r>
     </w:p>
@@ -1416,7 +1266,7 @@
       <w:r>
         <w:rPr>
           <w:noProof/>
-          <w:lang w:val="da-DK" w:eastAsia="da-DK"/>
+          <w:lang w:val="en-US"/>
         </w:rPr>
         <w:drawing>
           <wp:inline distT="0" distB="0" distL="0" distR="0">
@@ -3202,11 +3052,11 @@
     <w:basedOn w:val="Normal"/>
     <w:next w:val="BodyText"/>
     <w:qFormat/>
-    <w:rsid w:val="008412F3"/>
+    <w:rsid w:val="00EA587B"/>
     <w:pPr>
       <w:keepNext/>
       <w:keepLines/>
-      <w:spacing w:before="480" w:after="240"/>
+      <w:spacing w:after="240"/>
     </w:pPr>
     <w:rPr>
       <w:rFonts w:asciiTheme="majorHAnsi" w:eastAsiaTheme="majorEastAsia" w:hAnsiTheme="majorHAnsi" w:cstheme="majorBidi"/>

</xml_diff>